<commit_message>
Đạo update báo cáo
</commit_message>
<xml_diff>
--- a/C-HUY-test.docx
+++ b/C-HUY-test.docx
@@ -1,6 +1,6 @@
 
 <file path=word/document.xml><?xml version="1.0" encoding="utf-8"?>
-<w:document xmlns:wpc="http://schemas.microsoft.com/office/word/2010/wordprocessingCanvas" xmlns:cx="http://schemas.microsoft.com/office/drawing/2014/chartex" xmlns:cx1="http://schemas.microsoft.com/office/drawing/2015/9/8/chartex" xmlns:cx2="http://schemas.microsoft.com/office/drawing/2015/10/21/chartex" xmlns:cx3="http://schemas.microsoft.com/office/drawing/2016/5/9/chartex" xmlns:cx4="http://schemas.microsoft.com/office/drawing/2016/5/10/chartex" xmlns:cx5="http://schemas.microsoft.com/office/drawing/2016/5/11/chartex" xmlns:cx6="http://schemas.microsoft.com/office/drawing/2016/5/12/chartex" xmlns:cx7="http://schemas.microsoft.com/office/drawing/2016/5/13/chartex" xmlns:cx8="http://schemas.microsoft.com/office/drawing/2016/5/14/chartex" xmlns:mc="http://schemas.openxmlformats.org/markup-compatibility/2006" xmlns:aink="http://schemas.microsoft.com/office/drawing/2016/ink" xmlns:am3d="http://schemas.microsoft.com/office/drawing/2017/model3d" xmlns:o="urn:schemas-microsoft-com:office:office" xmlns:r="http://schemas.openxmlformats.org/officeDocument/2006/relationships" xmlns:m="http://schemas.openxmlformats.org/officeDocument/2006/math" xmlns:v="urn:schemas-microsoft-com:vml" xmlns:wp14="http://schemas.microsoft.com/office/word/2010/wordprocessingDrawing" xmlns:wp="http://schemas.openxmlformats.org/drawingml/2006/wordprocessingDrawing" xmlns:w10="urn:schemas-microsoft-com:office:word" xmlns:w="http://schemas.openxmlformats.org/wordprocessingml/2006/main" xmlns:w14="http://schemas.microsoft.com/office/word/2010/wordml" xmlns:w15="http://schemas.microsoft.com/office/word/2012/wordml" xmlns:w16cid="http://schemas.microsoft.com/office/word/2016/wordml/cid" xmlns:w16se="http://schemas.microsoft.com/office/word/2015/wordml/symex" xmlns:wpg="http://schemas.microsoft.com/office/word/2010/wordprocessingGroup" xmlns:wpi="http://schemas.microsoft.com/office/word/2010/wordprocessingInk" xmlns:wne="http://schemas.microsoft.com/office/word/2006/wordml" xmlns:wps="http://schemas.microsoft.com/office/word/2010/wordprocessingShape" mc:Ignorable="w14 w15 w16se w16cid wp14">
+<w:document xmlns:wpc="http://schemas.microsoft.com/office/word/2010/wordprocessingCanvas" xmlns:mc="http://schemas.openxmlformats.org/markup-compatibility/2006" xmlns:o="urn:schemas-microsoft-com:office:office" xmlns:r="http://schemas.openxmlformats.org/officeDocument/2006/relationships" xmlns:m="http://schemas.openxmlformats.org/officeDocument/2006/math" xmlns:v="urn:schemas-microsoft-com:vml" xmlns:wp14="http://schemas.microsoft.com/office/word/2010/wordprocessingDrawing" xmlns:wp="http://schemas.openxmlformats.org/drawingml/2006/wordprocessingDrawing" xmlns:w10="urn:schemas-microsoft-com:office:word" xmlns:w="http://schemas.openxmlformats.org/wordprocessingml/2006/main" xmlns:w14="http://schemas.microsoft.com/office/word/2010/wordml" xmlns:w15="http://schemas.microsoft.com/office/word/2012/wordml" xmlns:wpg="http://schemas.microsoft.com/office/word/2010/wordprocessingGroup" xmlns:wpi="http://schemas.microsoft.com/office/word/2010/wordprocessingInk" xmlns:wne="http://schemas.microsoft.com/office/word/2006/wordml" xmlns:wps="http://schemas.microsoft.com/office/word/2010/wordprocessingShape" mc:Ignorable="w14 w15 wp14">
   <w:body>
     <w:p>
       <w:pPr>
@@ -447,46 +447,8 @@
         <w:tab/>
         <w:t>Ngoài ra, có một cách hiểu khác về Git đơn giản hơn đó là nó sẽ giúp bạn lưu lại các phiên bản của những lần thay đổi vào mã nguồn và có thể dễ dàng khôi phục lại dễ dàng mà không cần copy lại mã nguồn rồi cất vào đâu đó. Và một người khác có thể xem các thay đổi của bạn ở từng phiên bản,  họ cũng có thể đối chiếu các thay đổi của bạn rồi gộp phiên bản của bạn vào phiên bản của họ. Cuối cùng là tất cả có thể đưa các thay đổi vào mã nguồn của mình lên một kho chứa mã nguồn.</w:t>
       </w:r>
-    </w:p>
-    <w:p>
-      <w:pPr>
-        <w:pStyle w:val="ListParagraph"/>
-        <w:widowControl w:val="0"/>
-        <w:numPr>
-          <w:ilvl w:val="0"/>
-          <w:numId w:val="7"/>
-        </w:numPr>
-        <w:spacing w:line="360" w:lineRule="auto"/>
-        <w:outlineLvl w:val="1"/>
-        <w:rPr>
-          <w:rFonts w:ascii="Times New Roman" w:hAnsi="Times New Roman" w:cs="Times New Roman"/>
-          <w:b/>
-          <w:bCs/>
-          <w:sz w:val="26"/>
-          <w:szCs w:val="26"/>
-          <w:lang w:val="vi-VN"/>
-        </w:rPr>
-      </w:pPr>
-    </w:p>
-    <w:p>
-      <w:pPr>
-        <w:pStyle w:val="ListParagraph"/>
-        <w:widowControl w:val="0"/>
-        <w:numPr>
-          <w:ilvl w:val="0"/>
-          <w:numId w:val="7"/>
-        </w:numPr>
-        <w:spacing w:line="360" w:lineRule="auto"/>
-        <w:outlineLvl w:val="1"/>
-        <w:rPr>
-          <w:rFonts w:ascii="Times New Roman" w:hAnsi="Times New Roman" w:cs="Times New Roman"/>
-          <w:b/>
-          <w:bCs/>
-          <w:sz w:val="26"/>
-          <w:szCs w:val="26"/>
-          <w:lang w:val="vi-VN"/>
-        </w:rPr>
-      </w:pPr>
+      <w:bookmarkStart w:id="4" w:name="_GoBack"/>
+      <w:bookmarkEnd w:id="4"/>
     </w:p>
     <w:p>
       <w:pPr>
@@ -792,43 +754,43 @@
           <w:sz w:val="26"/>
           <w:szCs w:val="26"/>
         </w:rPr>
+        <w:t xml:space="preserve">Để cài composer trên window thì phải cài xampp hoặc </w:t>
+      </w:r>
+      <w:r>
+        <w:rPr>
+          <w:rFonts w:ascii="Times New Roman" w:hAnsi="Times New Roman" w:cs="Times New Roman"/>
+          <w:sz w:val="26"/>
+          <w:szCs w:val="26"/>
+        </w:rPr>
+        <w:t>wampserver</w:t>
+      </w:r>
+      <w:r>
+        <w:rPr>
+          <w:rFonts w:ascii="Times New Roman" w:hAnsi="Times New Roman" w:cs="Times New Roman"/>
+          <w:sz w:val="26"/>
+          <w:szCs w:val="26"/>
+        </w:rPr>
+        <w:t xml:space="preserve">, bây giờ em cài composer theo xampp </w:t>
+      </w:r>
+    </w:p>
+    <w:p>
+      <w:pPr>
+        <w:pStyle w:val="ListParagraph"/>
+        <w:widowControl w:val="0"/>
+        <w:spacing w:line="360" w:lineRule="auto"/>
+        <w:ind w:left="1440"/>
+        <w:outlineLvl w:val="1"/>
+        <w:rPr>
+          <w:rFonts w:ascii="Times New Roman" w:hAnsi="Times New Roman" w:cs="Times New Roman"/>
+          <w:sz w:val="26"/>
+          <w:szCs w:val="26"/>
+        </w:rPr>
+      </w:pPr>
+      <w:r>
+        <w:rPr>
+          <w:noProof/>
+        </w:rPr>
         <w:lastRenderedPageBreak/>
-        <w:t xml:space="preserve">Để cài composer trên window thì phải cài xampp hoặc </w:t>
-      </w:r>
-      <w:r>
-        <w:rPr>
-          <w:rFonts w:ascii="Times New Roman" w:hAnsi="Times New Roman" w:cs="Times New Roman"/>
-          <w:sz w:val="26"/>
-          <w:szCs w:val="26"/>
-        </w:rPr>
-        <w:t>wampserver</w:t>
-      </w:r>
-      <w:r>
-        <w:rPr>
-          <w:rFonts w:ascii="Times New Roman" w:hAnsi="Times New Roman" w:cs="Times New Roman"/>
-          <w:sz w:val="26"/>
-          <w:szCs w:val="26"/>
-        </w:rPr>
-        <w:t xml:space="preserve">, bây giờ em cài composer theo xampp </w:t>
-      </w:r>
-    </w:p>
-    <w:p>
-      <w:pPr>
-        <w:pStyle w:val="ListParagraph"/>
-        <w:widowControl w:val="0"/>
-        <w:spacing w:line="360" w:lineRule="auto"/>
-        <w:ind w:left="1440"/>
-        <w:outlineLvl w:val="1"/>
-        <w:rPr>
-          <w:rFonts w:ascii="Times New Roman" w:hAnsi="Times New Roman" w:cs="Times New Roman"/>
-          <w:sz w:val="26"/>
-          <w:szCs w:val="26"/>
-        </w:rPr>
-      </w:pPr>
-      <w:r>
-        <w:rPr>
-          <w:noProof/>
-        </w:rPr>
         <w:drawing>
           <wp:inline distT="0" distB="0" distL="0" distR="0" wp14:anchorId="2FF632B9" wp14:editId="47328007">
             <wp:extent cx="4859020" cy="2730084"/>
@@ -2436,7 +2398,7 @@
 </file>
 
 <file path=word/numbering.xml><?xml version="1.0" encoding="utf-8"?>
-<w:numbering xmlns:wpc="http://schemas.microsoft.com/office/word/2010/wordprocessingCanvas" xmlns:cx="http://schemas.microsoft.com/office/drawing/2014/chartex" xmlns:cx1="http://schemas.microsoft.com/office/drawing/2015/9/8/chartex" xmlns:cx2="http://schemas.microsoft.com/office/drawing/2015/10/21/chartex" xmlns:cx3="http://schemas.microsoft.com/office/drawing/2016/5/9/chartex" xmlns:cx4="http://schemas.microsoft.com/office/drawing/2016/5/10/chartex" xmlns:cx5="http://schemas.microsoft.com/office/drawing/2016/5/11/chartex" xmlns:cx6="http://schemas.microsoft.com/office/drawing/2016/5/12/chartex" xmlns:cx7="http://schemas.microsoft.com/office/drawing/2016/5/13/chartex" xmlns:cx8="http://schemas.microsoft.com/office/drawing/2016/5/14/chartex" xmlns:mc="http://schemas.openxmlformats.org/markup-compatibility/2006" xmlns:aink="http://schemas.microsoft.com/office/drawing/2016/ink" xmlns:am3d="http://schemas.microsoft.com/office/drawing/2017/model3d" xmlns:o="urn:schemas-microsoft-com:office:office" xmlns:r="http://schemas.openxmlformats.org/officeDocument/2006/relationships" xmlns:m="http://schemas.openxmlformats.org/officeDocument/2006/math" xmlns:v="urn:schemas-microsoft-com:vml" xmlns:wp14="http://schemas.microsoft.com/office/word/2010/wordprocessingDrawing" xmlns:wp="http://schemas.openxmlformats.org/drawingml/2006/wordprocessingDrawing" xmlns:w10="urn:schemas-microsoft-com:office:word" xmlns:w="http://schemas.openxmlformats.org/wordprocessingml/2006/main" xmlns:w14="http://schemas.microsoft.com/office/word/2010/wordml" xmlns:w15="http://schemas.microsoft.com/office/word/2012/wordml" xmlns:w16cid="http://schemas.microsoft.com/office/word/2016/wordml/cid" xmlns:w16se="http://schemas.microsoft.com/office/word/2015/wordml/symex" xmlns:wpg="http://schemas.microsoft.com/office/word/2010/wordprocessingGroup" xmlns:wpi="http://schemas.microsoft.com/office/word/2010/wordprocessingInk" xmlns:wne="http://schemas.microsoft.com/office/word/2006/wordml" xmlns:wps="http://schemas.microsoft.com/office/word/2010/wordprocessingShape" mc:Ignorable="w14 w15 w16se w16cid wp14">
+<w:numbering xmlns:wpc="http://schemas.microsoft.com/office/word/2010/wordprocessingCanvas" xmlns:mc="http://schemas.openxmlformats.org/markup-compatibility/2006" xmlns:o="urn:schemas-microsoft-com:office:office" xmlns:r="http://schemas.openxmlformats.org/officeDocument/2006/relationships" xmlns:m="http://schemas.openxmlformats.org/officeDocument/2006/math" xmlns:v="urn:schemas-microsoft-com:vml" xmlns:wp14="http://schemas.microsoft.com/office/word/2010/wordprocessingDrawing" xmlns:wp="http://schemas.openxmlformats.org/drawingml/2006/wordprocessingDrawing" xmlns:w10="urn:schemas-microsoft-com:office:word" xmlns:w="http://schemas.openxmlformats.org/wordprocessingml/2006/main" xmlns:w14="http://schemas.microsoft.com/office/word/2010/wordml" xmlns:w15="http://schemas.microsoft.com/office/word/2012/wordml" xmlns:wpg="http://schemas.microsoft.com/office/word/2010/wordprocessingGroup" xmlns:wpi="http://schemas.microsoft.com/office/word/2010/wordprocessingInk" xmlns:wne="http://schemas.microsoft.com/office/word/2006/wordml" xmlns:wps="http://schemas.microsoft.com/office/word/2010/wordprocessingShape" mc:Ignorable="w14 w15 wp14">
   <w:abstractNum w:abstractNumId="0" w15:restartNumberingAfterBreak="0">
     <w:nsid w:val="00000001"/>
     <w:multiLevelType w:val="multilevel"/>
@@ -3336,7 +3298,7 @@
 </file>
 
 <file path=word/styles.xml><?xml version="1.0" encoding="utf-8"?>
-<w:styles xmlns:mc="http://schemas.openxmlformats.org/markup-compatibility/2006" xmlns:r="http://schemas.openxmlformats.org/officeDocument/2006/relationships" xmlns:w="http://schemas.openxmlformats.org/wordprocessingml/2006/main" xmlns:w14="http://schemas.microsoft.com/office/word/2010/wordml" xmlns:w15="http://schemas.microsoft.com/office/word/2012/wordml" xmlns:w16cid="http://schemas.microsoft.com/office/word/2016/wordml/cid" xmlns:w16se="http://schemas.microsoft.com/office/word/2015/wordml/symex" mc:Ignorable="w14 w15 w16se w16cid">
+<w:styles xmlns:mc="http://schemas.openxmlformats.org/markup-compatibility/2006" xmlns:r="http://schemas.openxmlformats.org/officeDocument/2006/relationships" xmlns:w="http://schemas.openxmlformats.org/wordprocessingml/2006/main" xmlns:w14="http://schemas.microsoft.com/office/word/2010/wordml" xmlns:w15="http://schemas.microsoft.com/office/word/2012/wordml" mc:Ignorable="w14 w15">
   <w:docDefaults>
     <w:rPrDefault>
       <w:rPr>
@@ -3352,7 +3314,7 @@
       </w:pPr>
     </w:pPrDefault>
   </w:docDefaults>
-  <w:latentStyles w:defLockedState="0" w:defUIPriority="99" w:defSemiHidden="0" w:defUnhideWhenUsed="0" w:defQFormat="0" w:count="376">
+  <w:latentStyles w:defLockedState="0" w:defUIPriority="99" w:defSemiHidden="0" w:defUnhideWhenUsed="0" w:defQFormat="0" w:count="371">
     <w:lsdException w:name="Normal" w:uiPriority="0" w:qFormat="1"/>
     <w:lsdException w:name="heading 1" w:uiPriority="9" w:qFormat="1"/>
     <w:lsdException w:name="heading 2" w:semiHidden="1" w:uiPriority="9" w:unhideWhenUsed="1" w:qFormat="1"/>
@@ -3724,11 +3686,6 @@
     <w:lsdException w:name="List Table 5 Dark Accent 6" w:uiPriority="50"/>
     <w:lsdException w:name="List Table 6 Colorful Accent 6" w:uiPriority="51"/>
     <w:lsdException w:name="List Table 7 Colorful Accent 6" w:uiPriority="52"/>
-    <w:lsdException w:name="Mention" w:semiHidden="1" w:unhideWhenUsed="1"/>
-    <w:lsdException w:name="Smart Hyperlink" w:semiHidden="1" w:unhideWhenUsed="1"/>
-    <w:lsdException w:name="Hashtag" w:semiHidden="1" w:unhideWhenUsed="1"/>
-    <w:lsdException w:name="Unresolved Mention" w:semiHidden="1" w:unhideWhenUsed="1"/>
-    <w:lsdException w:name="Smart Link" w:semiHidden="1" w:unhideWhenUsed="1"/>
   </w:latentStyles>
   <w:style w:type="paragraph" w:default="1" w:styleId="Normal">
     <w:name w:val="Normal"/>

</xml_diff>